<commit_message>
pushing modules 9 and 10, 2/24/24
</commit_message>
<xml_diff>
--- a/module_8/SanchezJorgensenModuleAssignment8_2.docx
+++ b/module_8/SanchezJorgensenModuleAssignment8_2.docx
@@ -9,12 +9,17 @@
     </w:p>
     <w:p>
       <w:r>
-        <w:t xml:space="preserve">Assignment Module 8.2 </w:t>
+        <w:t>Assignment Module 8.2</w:t>
       </w:r>
     </w:p>
     <w:p>
       <w:r>
         <w:t>2/18/2024</w:t>
+      </w:r>
+    </w:p>
+    <w:p>
+      <w:r>
+        <w:t>https://github.com/gabrielsj96/Computer-Software-Dev-310</w:t>
       </w:r>
     </w:p>
     <w:p/>
@@ -101,9 +106,9 @@
       <w:r>
         <w:lastRenderedPageBreak/>
         <w:drawing>
-          <wp:inline distT="0" distB="0" distL="0" distR="0" wp14:anchorId="47B69339" wp14:editId="2F650724">
-            <wp:extent cx="3132666" cy="3524250"/>
-            <wp:effectExtent l="0" t="0" r="0" b="0"/>
+          <wp:inline distT="0" distB="0" distL="0" distR="0" wp14:anchorId="47B69339" wp14:editId="104658AB">
+            <wp:extent cx="2295525" cy="2582465"/>
+            <wp:effectExtent l="0" t="0" r="0" b="8890"/>
             <wp:docPr id="1684054876" name="Picture 1" descr="A screen shot of a computer&#10;&#10;Description automatically generated"/>
             <wp:cNvGraphicFramePr>
               <a:graphicFrameLocks xmlns:a="http://schemas.openxmlformats.org/drawingml/2006/main" noChangeAspect="1"/>
@@ -124,7 +129,7 @@
                   <pic:spPr>
                     <a:xfrm>
                       <a:off x="0" y="0"/>
-                      <a:ext cx="3136265" cy="3528299"/>
+                      <a:ext cx="2301771" cy="2589492"/>
                     </a:xfrm>
                     <a:prstGeom prst="rect">
                       <a:avLst/>
@@ -140,9 +145,9 @@
     <w:p>
       <w:r>
         <w:drawing>
-          <wp:inline distT="0" distB="0" distL="0" distR="0" wp14:anchorId="3BF55526" wp14:editId="32388CF0">
-            <wp:extent cx="3093719" cy="2514600"/>
-            <wp:effectExtent l="0" t="0" r="0" b="0"/>
+          <wp:inline distT="0" distB="0" distL="0" distR="0" wp14:anchorId="3BF55526" wp14:editId="32A26354">
+            <wp:extent cx="2285133" cy="1857375"/>
+            <wp:effectExtent l="0" t="0" r="1270" b="0"/>
             <wp:docPr id="184297315" name="Picture 1" descr="A screen shot of a movie&#10;&#10;Description automatically generated"/>
             <wp:cNvGraphicFramePr>
               <a:graphicFrameLocks xmlns:a="http://schemas.openxmlformats.org/drawingml/2006/main" noChangeAspect="1"/>
@@ -163,7 +168,7 @@
                   <pic:spPr>
                     <a:xfrm>
                       <a:off x="0" y="0"/>
-                      <a:ext cx="3106269" cy="2524800"/>
+                      <a:ext cx="2317097" cy="1883355"/>
                     </a:xfrm>
                     <a:prstGeom prst="rect">
                       <a:avLst/>

</xml_diff>